<commit_message>
Small updates/corrections to UML.  Many updates/corrections to IEP, which still needs work.
</commit_message>
<xml_diff>
--- a/documents/IterativeEnhancementPlan.docx
+++ b/documents/IterativeEnhancementPlan.docx
@@ -239,13 +239,7 @@
         <w:t>Starting code</w:t>
       </w:r>
       <w:r>
-        <w:t xml:space="preserve">]  A blank screen appears.  </w:t>
-      </w:r>
-      <w:r>
-        <w:t>T</w:t>
-      </w:r>
-      <w:r>
-        <w:t>he code is a bare-bones Model-View-Controller architecture.</w:t>
+        <w:t>]  A blank screen appears.  The code is a bare-bones Model-View-Controller architecture.</w:t>
       </w:r>
     </w:p>
     <w:p>
@@ -306,7 +300,13 @@
         <w:t xml:space="preserve">size are set.  </w:t>
       </w:r>
       <w:r>
-        <w:t>There are files with stubs for all classes (no methods yet) and an instance of each object is constructed in Game’s __</w:t>
+        <w:t xml:space="preserve">There are files with stubs for all classes (no methods </w:t>
+      </w:r>
+      <w:r>
+        <w:t xml:space="preserve">or instance variables </w:t>
+      </w:r>
+      <w:r>
+        <w:t>yet) and an instance of each object is constructed in Game’s __</w:t>
       </w:r>
       <w:proofErr w:type="spellStart"/>
       <w:r>
@@ -369,7 +369,39 @@
         <w:t xml:space="preserve">for all its methods, </w:t>
       </w:r>
       <w:r>
-        <w:t>per the UML class diagram.  T</w:t>
+        <w:t>per the UML class diagram</w:t>
+      </w:r>
+      <w:r>
+        <w:t xml:space="preserve">, with each method having only </w:t>
+      </w:r>
+      <w:proofErr w:type="gramStart"/>
+      <w:r>
+        <w:t xml:space="preserve">its </w:t>
+      </w:r>
+      <w:proofErr w:type="spellStart"/>
+      <w:r>
+        <w:rPr>
+          <w:i/>
+          <w:iCs/>
+        </w:rPr>
+        <w:t>self</w:t>
+      </w:r>
+      <w:proofErr w:type="gramEnd"/>
+      <w:r>
+        <w:t xml:space="preserve"> parameter</w:t>
+      </w:r>
+      <w:proofErr w:type="spellEnd"/>
+      <w:r>
+        <w:t xml:space="preserve"> at this point.</w:t>
+      </w:r>
+      <w:r>
+        <w:t xml:space="preserve"> </w:t>
+      </w:r>
+      <w:r>
+        <w:t xml:space="preserve"> </w:t>
+      </w:r>
+      <w:r>
+        <w:t>T</w:t>
       </w:r>
       <w:r>
         <w:t xml:space="preserve">he constructor </w:t>
@@ -411,7 +443,23 @@
         <w:t>_</w:t>
       </w:r>
       <w:r>
-        <w:t>)  sets instance variables per parameters and (temporarily)</w:t>
+        <w:t>)  sets instance variables</w:t>
+      </w:r>
+      <w:r>
+        <w:t xml:space="preserve">, per the UML class diagram, with temporary values (e.g. </w:t>
+      </w:r>
+      <w:r>
+        <w:rPr>
+          <w:i/>
+          <w:iCs/>
+        </w:rPr>
+        <w:t>None</w:t>
+      </w:r>
+      <w:r>
+        <w:t>) so far,</w:t>
+      </w:r>
+      <w:r>
+        <w:t xml:space="preserve"> and (temporarily)</w:t>
       </w:r>
       <w:r>
         <w:t xml:space="preserve"> prints a simple message.</w:t>
@@ -710,47 +758,129 @@
     <w:p>
       <w:pPr>
         <w:spacing w:before="240"/>
-      </w:pPr>
-      <w:r>
+        <w:rPr>
+          <w:b/>
+          <w:bCs/>
+        </w:rPr>
+      </w:pPr>
+    </w:p>
+    <w:p>
+      <w:pPr>
+        <w:spacing w:before="240"/>
+        <w:rPr>
+          <w:b/>
+          <w:bCs/>
+        </w:rPr>
+      </w:pPr>
+      <w:r>
+        <w:rPr>
+          <w:b/>
+          <w:bCs/>
+        </w:rPr>
         <w:t xml:space="preserve">Help Person 3 </w:t>
       </w:r>
       <w:r>
+        <w:rPr>
+          <w:b/>
+          <w:bCs/>
+        </w:rPr>
         <w:t>(</w:t>
       </w:r>
       <w:r>
+        <w:rPr>
+          <w:b/>
+          <w:bCs/>
+        </w:rPr>
         <w:t xml:space="preserve">Missile </w:t>
       </w:r>
       <w:r>
+        <w:rPr>
+          <w:b/>
+          <w:bCs/>
+        </w:rPr>
         <w:t>class implement</w:t>
       </w:r>
       <w:r>
+        <w:rPr>
+          <w:b/>
+          <w:bCs/>
+        </w:rPr>
         <w:t>o</w:t>
       </w:r>
       <w:r>
+        <w:rPr>
+          <w:b/>
+          <w:bCs/>
+        </w:rPr>
         <w:t>r)</w:t>
       </w:r>
       <w:r>
+        <w:rPr>
+          <w:b/>
+          <w:bCs/>
+        </w:rPr>
         <w:t xml:space="preserve"> complete </w:t>
       </w:r>
       <w:r>
+        <w:rPr>
+          <w:b/>
+          <w:bCs/>
+        </w:rPr>
         <w:t>their</w:t>
       </w:r>
       <w:r>
+        <w:rPr>
+          <w:b/>
+          <w:bCs/>
+        </w:rPr>
         <w:t xml:space="preserve"> Stage </w:t>
       </w:r>
       <w:r>
+        <w:rPr>
+          <w:b/>
+          <w:bCs/>
+        </w:rPr>
         <w:t>5</w:t>
       </w:r>
       <w:r>
-        <w:t xml:space="preserve"> while doing your own</w:t>
-      </w:r>
-      <w:r>
+        <w:rPr>
+          <w:b/>
+          <w:bCs/>
+        </w:rPr>
+        <w:t xml:space="preserve"> </w:t>
+      </w:r>
+      <w:r>
+        <w:rPr>
+          <w:b/>
+          <w:bCs/>
+          <w:i/>
+          <w:iCs/>
+        </w:rPr>
+        <w:t>while doing your own</w:t>
+      </w:r>
+      <w:r>
+        <w:rPr>
+          <w:b/>
+          <w:bCs/>
+          <w:i/>
+          <w:iCs/>
+        </w:rPr>
         <w:t xml:space="preserve"> Stage </w:t>
       </w:r>
       <w:r>
+        <w:rPr>
+          <w:b/>
+          <w:bCs/>
+          <w:i/>
+          <w:iCs/>
+        </w:rPr>
         <w:t>5</w:t>
       </w:r>
       <w:r>
+        <w:rPr>
+          <w:b/>
+          <w:bCs/>
+        </w:rPr>
         <w:t>:</w:t>
       </w:r>
     </w:p>
@@ -792,7 +922,10 @@
         <w:contextualSpacing w:val="0"/>
       </w:pPr>
       <w:r>
-        <w:t>causes a "pew" sound</w:t>
+        <w:t>C</w:t>
+      </w:r>
+      <w:r>
+        <w:t>auses a "pew" sound</w:t>
       </w:r>
       <w:r>
         <w:t xml:space="preserve"> (from the </w:t>
@@ -822,7 +955,10 @@
         <w:contextualSpacing w:val="0"/>
       </w:pPr>
       <w:r>
-        <w:t>constructs a new Missile at the current position of the top of the Fighter, centered horizontally on the Fighter, and</w:t>
+        <w:t>C</w:t>
+      </w:r>
+      <w:r>
+        <w:t>onstructs a new Missile at the current position of the top of the Fighter, centered horizontally on the Fighter, and</w:t>
       </w:r>
     </w:p>
     <w:p>
@@ -837,7 +973,10 @@
         <w:contextualSpacing w:val="0"/>
       </w:pPr>
       <w:r>
-        <w:t xml:space="preserve">adds that Missile to Missiles class (per the </w:t>
+        <w:t>A</w:t>
+      </w:r>
+      <w:r>
+        <w:t xml:space="preserve">dds that Missile to Missiles class (per the </w:t>
       </w:r>
       <w:proofErr w:type="spellStart"/>
       <w:r>
@@ -858,15 +997,33 @@
         <w:t>.</w:t>
       </w:r>
       <w:r>
-        <w:t xml:space="preserve">  This step also requires that the __</w:t>
+        <w:t xml:space="preserve">  This step also requires that the </w:t>
+      </w:r>
+      <w:r>
+        <w:rPr>
+          <w:i/>
+          <w:iCs/>
+        </w:rPr>
+        <w:t>__</w:t>
       </w:r>
       <w:proofErr w:type="spellStart"/>
       <w:r>
+        <w:rPr>
+          <w:i/>
+          <w:iCs/>
+        </w:rPr>
         <w:t>init</w:t>
       </w:r>
       <w:proofErr w:type="spellEnd"/>
       <w:r>
-        <w:t xml:space="preserve">__ for the Fighter </w:t>
+        <w:rPr>
+          <w:i/>
+          <w:iCs/>
+        </w:rPr>
+        <w:t>__</w:t>
+      </w:r>
+      <w:r>
+        <w:t xml:space="preserve"> for the Fighter </w:t>
       </w:r>
       <w:r>
         <w:t>have the Missiles object as a parameter.</w:t>
@@ -895,8 +1052,114 @@
       <w:pPr>
         <w:spacing w:before="120"/>
       </w:pPr>
-      <w:r>
-        <w:t>After completing Stage 5, help Person 2 complete their Stage 5.</w:t>
+    </w:p>
+    <w:p>
+      <w:pPr>
+        <w:spacing w:before="120"/>
+        <w:rPr>
+          <w:b/>
+          <w:bCs/>
+        </w:rPr>
+      </w:pPr>
+      <w:r>
+        <w:rPr>
+          <w:b/>
+          <w:bCs/>
+        </w:rPr>
+        <w:t>After completing Stage 5, help Person</w:t>
+      </w:r>
+      <w:r>
+        <w:rPr>
+          <w:b/>
+          <w:bCs/>
+        </w:rPr>
+        <w:t>s</w:t>
+      </w:r>
+      <w:r>
+        <w:rPr>
+          <w:b/>
+          <w:bCs/>
+        </w:rPr>
+        <w:t xml:space="preserve"> </w:t>
+      </w:r>
+      <w:r>
+        <w:rPr>
+          <w:b/>
+          <w:bCs/>
+        </w:rPr>
+        <w:t>2 and 3</w:t>
+      </w:r>
+      <w:r>
+        <w:rPr>
+          <w:b/>
+          <w:bCs/>
+        </w:rPr>
+        <w:t xml:space="preserve"> complete their Stage 5</w:t>
+      </w:r>
+      <w:r>
+        <w:rPr>
+          <w:b/>
+          <w:bCs/>
+        </w:rPr>
+        <w:t xml:space="preserve"> </w:t>
+      </w:r>
+      <w:r>
+        <w:rPr>
+          <w:b/>
+          <w:bCs/>
+        </w:rPr>
+        <w:t>and preceding</w:t>
+      </w:r>
+      <w:r>
+        <w:rPr>
+          <w:b/>
+          <w:bCs/>
+        </w:rPr>
+        <w:t xml:space="preserve"> </w:t>
+      </w:r>
+      <w:r>
+        <w:rPr>
+          <w:b/>
+          <w:bCs/>
+        </w:rPr>
+        <w:t xml:space="preserve">(if they have not already completed </w:t>
+      </w:r>
+      <w:r>
+        <w:rPr>
+          <w:b/>
+          <w:bCs/>
+        </w:rPr>
+        <w:t>them</w:t>
+      </w:r>
+      <w:r>
+        <w:rPr>
+          <w:b/>
+          <w:bCs/>
+        </w:rPr>
+        <w:t>)</w:t>
+      </w:r>
+      <w:r>
+        <w:rPr>
+          <w:b/>
+          <w:bCs/>
+        </w:rPr>
+        <w:t>.</w:t>
+      </w:r>
+    </w:p>
+    <w:p>
+      <w:pPr>
+        <w:spacing w:before="120"/>
+        <w:rPr>
+          <w:b/>
+          <w:bCs/>
+        </w:rPr>
+      </w:pPr>
+      <w:r>
+        <w:rPr>
+          <w:b/>
+          <w:bCs/>
+        </w:rPr>
+        <w:t>Then:</w:t>
       </w:r>
     </w:p>
     <w:p>
@@ -1011,54 +1274,49 @@
       <w:pPr>
         <w:spacing w:before="120"/>
       </w:pPr>
-      <w:r>
+    </w:p>
+    <w:p>
+      <w:pPr>
+        <w:spacing w:before="120"/>
+        <w:rPr>
+          <w:b/>
+          <w:bCs/>
+        </w:rPr>
+      </w:pPr>
+      <w:r>
+        <w:rPr>
+          <w:b/>
+          <w:bCs/>
+        </w:rPr>
         <w:t xml:space="preserve">After completing </w:t>
       </w:r>
       <w:r>
+        <w:rPr>
+          <w:b/>
+          <w:bCs/>
+        </w:rPr>
         <w:t>the above</w:t>
       </w:r>
       <w:r>
+        <w:rPr>
+          <w:b/>
+          <w:bCs/>
+        </w:rPr>
         <w:t xml:space="preserve">, help </w:t>
       </w:r>
       <w:r>
+        <w:rPr>
+          <w:b/>
+          <w:bCs/>
+        </w:rPr>
         <w:t>teammates</w:t>
       </w:r>
       <w:r>
-        <w:t xml:space="preserve"> </w:t>
-      </w:r>
-      <w:r>
-        <w:t xml:space="preserve">complete their </w:t>
-      </w:r>
-      <w:r>
-        <w:t>work</w:t>
-      </w:r>
-      <w:r>
-        <w:t>.</w:t>
-      </w:r>
-    </w:p>
-    <w:p>
-      <w:pPr>
-        <w:spacing w:before="240"/>
-      </w:pPr>
-    </w:p>
-    <w:p>
-      <w:pPr>
-        <w:spacing w:before="120"/>
-        <w:rPr>
-          <w:b/>
-          <w:bCs/>
-          <w:i/>
-          <w:iCs/>
-        </w:rPr>
-      </w:pPr>
-      <w:r>
-        <w:rPr>
-          <w:b/>
-          <w:bCs/>
-          <w:i/>
-          <w:iCs/>
-        </w:rPr>
-        <w:br w:type="page"/>
+        <w:rPr>
+          <w:b/>
+          <w:bCs/>
+        </w:rPr>
+        <w:t xml:space="preserve"> complete their work.</w:t>
       </w:r>
     </w:p>
     <w:p>
@@ -1315,7 +1573,27 @@
         <w:t>.py</w:t>
       </w:r>
       <w:r>
-        <w:t xml:space="preserve"> file) has stubs for all its methods, per the UML class diagram.  The constructor method (</w:t>
+        <w:t xml:space="preserve"> file) has stubs for all its methods, per the UML class diagram, with each method having only </w:t>
+      </w:r>
+      <w:proofErr w:type="gramStart"/>
+      <w:r>
+        <w:t xml:space="preserve">its </w:t>
+      </w:r>
+      <w:proofErr w:type="spellStart"/>
+      <w:r>
+        <w:rPr>
+          <w:i/>
+          <w:iCs/>
+        </w:rPr>
+        <w:t>self</w:t>
+      </w:r>
+      <w:proofErr w:type="gramEnd"/>
+      <w:r>
+        <w:t xml:space="preserve"> parameter</w:t>
+      </w:r>
+      <w:proofErr w:type="spellEnd"/>
+      <w:r>
+        <w:t xml:space="preserve"> at this point.  The constructor method (</w:t>
       </w:r>
       <w:r>
         <w:rPr>
@@ -1348,7 +1626,17 @@
         <w:t>_</w:t>
       </w:r>
       <w:r>
-        <w:t>)  sets instance variables per parameters and (temporarily) prints a simple message.</w:t>
+        <w:t xml:space="preserve">)  sets instance variables, per the UML class diagram, with temporary values (e.g. </w:t>
+      </w:r>
+      <w:r>
+        <w:rPr>
+          <w:i/>
+          <w:iCs/>
+        </w:rPr>
+        <w:t>None</w:t>
+      </w:r>
+      <w:r>
+        <w:t>) so far, and (temporarily) prints a simple message.</w:t>
       </w:r>
     </w:p>
     <w:p>
@@ -1362,22 +1650,13 @@
         <w:contextualSpacing w:val="0"/>
       </w:pPr>
       <w:r>
-        <w:t>A single</w:t>
-      </w:r>
-      <w:r>
-        <w:t xml:space="preserve"> </w:t>
-      </w:r>
-      <w:r>
-        <w:t>temporary Enemy</w:t>
+        <w:t>A single temporary Enemy</w:t>
       </w:r>
       <w:r>
         <w:t xml:space="preserve"> appears</w:t>
       </w:r>
       <w:r>
-        <w:t xml:space="preserve"> on the screen as specified</w:t>
-      </w:r>
-      <w:r>
-        <w:t xml:space="preserve">, drawn from an image in the </w:t>
+        <w:t xml:space="preserve"> on the screen as specified, drawn from an image in the </w:t>
       </w:r>
       <w:r>
         <w:rPr>
@@ -1485,16 +1764,56 @@
         <w:contextualSpacing w:val="0"/>
       </w:pPr>
       <w:r>
-        <w:t xml:space="preserve">The </w:t>
-      </w:r>
-      <w:r>
-        <w:t>Enemy</w:t>
-      </w:r>
-      <w:r>
-        <w:t xml:space="preserve"> appears on the screen </w:t>
+        <w:t xml:space="preserve">The Enemy appears on the screen </w:t>
       </w:r>
       <w:r>
         <w:t>somewhere near the top of the screen</w:t>
+      </w:r>
+      <w:r>
+        <w:t xml:space="preserve">, with </w:t>
+      </w:r>
+      <w:r>
+        <w:rPr>
+          <w:i/>
+          <w:iCs/>
+        </w:rPr>
+        <w:t>__</w:t>
+      </w:r>
+      <w:proofErr w:type="spellStart"/>
+      <w:r>
+        <w:rPr>
+          <w:i/>
+          <w:iCs/>
+        </w:rPr>
+        <w:t>init</w:t>
+      </w:r>
+      <w:proofErr w:type="spellEnd"/>
+      <w:r>
+        <w:rPr>
+          <w:i/>
+          <w:iCs/>
+        </w:rPr>
+        <w:t>__</w:t>
+      </w:r>
+      <w:r>
+        <w:t xml:space="preserve"> having optional parameters for its </w:t>
+      </w:r>
+      <w:r>
+        <w:rPr>
+          <w:i/>
+          <w:iCs/>
+        </w:rPr>
+        <w:t>x</w:t>
+      </w:r>
+      <w:r>
+        <w:t xml:space="preserve"> and </w:t>
+      </w:r>
+      <w:r>
+        <w:rPr>
+          <w:i/>
+          <w:iCs/>
+        </w:rPr>
+        <w:t>y</w:t>
       </w:r>
       <w:r>
         <w:t>.</w:t>
@@ -1609,6 +1928,9 @@
         <w:contextualSpacing w:val="0"/>
       </w:pPr>
       <w:r>
+        <w:br w:type="column"/>
+      </w:r>
+      <w:r>
         <w:t>Enemies</w:t>
       </w:r>
       <w:r>
@@ -1624,6 +1946,10 @@
         <w:t xml:space="preserve">, per the </w:t>
       </w:r>
       <w:r>
+        <w:rPr>
+          <w:i/>
+          <w:iCs/>
+        </w:rPr>
         <w:t>Enemies</w:t>
       </w:r>
       <w:r>
@@ -1648,10 +1974,20 @@
         <w:t xml:space="preserve">The </w:t>
       </w:r>
       <w:r>
+        <w:rPr>
+          <w:b/>
+          <w:bCs/>
+        </w:rPr>
         <w:t>Enemies</w:t>
       </w:r>
       <w:r>
-        <w:t xml:space="preserve"> class has stubs for its methods, per the UM class diagram.</w:t>
+        <w:t xml:space="preserve"> class </w:t>
+      </w:r>
+      <w:r>
+        <w:t xml:space="preserve">(note plural) </w:t>
+      </w:r>
+      <w:r>
+        <w:t>has stubs for its methods, per the UM class diagram.</w:t>
       </w:r>
     </w:p>
     <w:p>
@@ -1684,7 +2020,21 @@
         <w:t>__</w:t>
       </w:r>
       <w:r>
-        <w:t>)  sets instance variables per parameters and (temporarily) prints a simple message.</w:t>
+        <w:t xml:space="preserve">)  sets instance variables per parameters and </w:t>
+      </w:r>
+      <w:r>
+        <w:t xml:space="preserve">creates, </w:t>
+      </w:r>
+      <w:proofErr w:type="gramStart"/>
+      <w:r>
+        <w:t>draws</w:t>
+      </w:r>
+      <w:proofErr w:type="gramEnd"/>
+      <w:r>
+        <w:t xml:space="preserve"> and moves a single temporary Enemy</w:t>
+      </w:r>
+      <w:r>
+        <w:t>.</w:t>
       </w:r>
     </w:p>
     <w:p>
@@ -1767,6 +2117,39 @@
     </w:p>
     <w:p>
       <w:pPr>
+        <w:spacing w:before="240"/>
+      </w:pPr>
+      <w:r>
+        <w:rPr>
+          <w:b/>
+          <w:bCs/>
+        </w:rPr>
+        <w:t>Do</w:t>
+      </w:r>
+      <w:r>
+        <w:rPr>
+          <w:b/>
+          <w:bCs/>
+        </w:rPr>
+        <w:t xml:space="preserve"> Stage 6 in coordination with Person </w:t>
+      </w:r>
+      <w:r>
+        <w:rPr>
+          <w:b/>
+          <w:bCs/>
+        </w:rPr>
+        <w:t>3</w:t>
+      </w:r>
+      <w:r>
+        <w:rPr>
+          <w:b/>
+          <w:bCs/>
+        </w:rPr>
+        <w:t>:</w:t>
+      </w:r>
+    </w:p>
+    <w:p>
+      <w:pPr>
         <w:pStyle w:val="ListParagraph"/>
         <w:numPr>
           <w:ilvl w:val="0"/>
@@ -1776,7 +2159,7 @@
         <w:contextualSpacing w:val="0"/>
       </w:pPr>
       <w:r>
-        <w:t>[This step requires interaction with Person 3.  Help them as needed.]   When an Enemy is hit by a Missile, the Enemy explodes (that is, it plays an explosion sound and is removed from the Enemies list of Enemy objects</w:t>
+        <w:t>When an Enemy is hit by a Missile, the Enemy explodes (that is, it plays an explosion sound and is removed from the Enemies list of Enemy objects</w:t>
       </w:r>
       <w:r>
         <w:t>, hence no longer is drawn/moves</w:t>
@@ -1870,16 +2253,31 @@
         <w:contextualSpacing w:val="0"/>
       </w:pPr>
       <w:r>
-        <w:t>If all Enemy objects are exploded, the game ends.  That is, t</w:t>
-      </w:r>
-      <w:r>
-        <w:t xml:space="preserve">he Game object checks whether </w:t>
-      </w:r>
-      <w:r>
-        <w:t xml:space="preserve">all the </w:t>
-      </w:r>
-      <w:r>
-        <w:t xml:space="preserve">is hit by an Enemy and reacts by (put the rest in a helper method) exploding the Fighter, printing a “You lose” message on the Console, playing a “lose” sound, and pausing the game at this stage (i.e., it no longer does the </w:t>
+        <w:t>If all Enemy objects are exploded, the game ends.  That is, the Game object checks whether all the</w:t>
+      </w:r>
+      <w:r>
+        <w:t xml:space="preserve"> Enemies</w:t>
+      </w:r>
+      <w:r>
+        <w:t xml:space="preserve"> </w:t>
+      </w:r>
+      <w:r>
+        <w:t xml:space="preserve">have exploded </w:t>
+      </w:r>
+      <w:r>
+        <w:t xml:space="preserve">and reacts by (put the rest in a helper method) printing a “You </w:t>
+      </w:r>
+      <w:r>
+        <w:t>win</w:t>
+      </w:r>
+      <w:r>
+        <w:t>” message on the Console, playing a “</w:t>
+      </w:r>
+      <w:r>
+        <w:t>win</w:t>
+      </w:r>
+      <w:r>
+        <w:t xml:space="preserve">” sound, and pausing the game at this stage (i.e., it no longer does the </w:t>
       </w:r>
       <w:proofErr w:type="spellStart"/>
       <w:r>
@@ -1948,26 +2346,36 @@
       <w:pPr>
         <w:spacing w:before="240"/>
       </w:pPr>
-      <w:r>
+    </w:p>
+    <w:p>
+      <w:pPr>
+        <w:spacing w:before="240"/>
+        <w:rPr>
+          <w:b/>
+          <w:bCs/>
+        </w:rPr>
+      </w:pPr>
+      <w:r>
+        <w:rPr>
+          <w:b/>
+          <w:bCs/>
+        </w:rPr>
         <w:t xml:space="preserve">After completing the above, help teammates </w:t>
       </w:r>
       <w:r>
+        <w:rPr>
+          <w:b/>
+          <w:bCs/>
+        </w:rPr>
         <w:t>complete</w:t>
       </w:r>
       <w:r>
+        <w:rPr>
+          <w:b/>
+          <w:bCs/>
+        </w:rPr>
         <w:t xml:space="preserve"> their work.</w:t>
       </w:r>
-    </w:p>
-    <w:p>
-      <w:pPr>
-        <w:spacing w:before="120"/>
-        <w:rPr>
-          <w:rFonts w:ascii="Consolas" w:hAnsi="Consolas" w:cs="Consolas"/>
-          <w:color w:val="080808"/>
-          <w:sz w:val="21"/>
-          <w:szCs w:val="21"/>
-        </w:rPr>
-      </w:pPr>
     </w:p>
     <w:p>
       <w:pPr>
@@ -1978,34 +2386,24 @@
           <w:szCs w:val="28"/>
         </w:rPr>
       </w:pPr>
-      <w:r>
+    </w:p>
+    <w:p>
+      <w:pPr>
+        <w:spacing w:before="120"/>
         <w:rPr>
           <w:b/>
           <w:bCs/>
           <w:sz w:val="28"/>
           <w:szCs w:val="28"/>
         </w:rPr>
-        <w:br w:type="page"/>
-      </w:r>
-    </w:p>
-    <w:p>
-      <w:pPr>
-        <w:spacing w:before="120"/>
+      </w:pPr>
+      <w:r>
         <w:rPr>
           <w:b/>
           <w:bCs/>
           <w:sz w:val="28"/>
           <w:szCs w:val="28"/>
         </w:rPr>
-      </w:pPr>
-      <w:r>
-        <w:rPr>
-          <w:b/>
-          <w:bCs/>
-          <w:sz w:val="28"/>
-          <w:szCs w:val="28"/>
-        </w:rPr>
-        <w:lastRenderedPageBreak/>
         <w:t>Space Invaders - Iterative Enhancement Plan</w:t>
       </w:r>
       <w:r>
@@ -2277,7 +2675,27 @@
         <w:t>.py</w:t>
       </w:r>
       <w:r>
-        <w:t xml:space="preserve"> file) has stubs for all its methods, per the UML class diagram.  The constructor method (</w:t>
+        <w:t xml:space="preserve"> file) has stubs for all its methods, per the UML class diagram, with each method having only </w:t>
+      </w:r>
+      <w:proofErr w:type="gramStart"/>
+      <w:r>
+        <w:t xml:space="preserve">its </w:t>
+      </w:r>
+      <w:proofErr w:type="spellStart"/>
+      <w:r>
+        <w:rPr>
+          <w:i/>
+          <w:iCs/>
+        </w:rPr>
+        <w:t>self</w:t>
+      </w:r>
+      <w:proofErr w:type="gramEnd"/>
+      <w:r>
+        <w:t xml:space="preserve"> parameter</w:t>
+      </w:r>
+      <w:proofErr w:type="spellEnd"/>
+      <w:r>
+        <w:t xml:space="preserve"> at this point.  The constructor method (</w:t>
       </w:r>
       <w:r>
         <w:rPr>
@@ -2310,7 +2728,17 @@
         <w:t>_</w:t>
       </w:r>
       <w:r>
-        <w:t>)  sets instance variables per parameters and (temporarily) prints a simple message.</w:t>
+        <w:t xml:space="preserve">)  sets instance variables, per the UML class diagram, with temporary values (e.g. </w:t>
+      </w:r>
+      <w:r>
+        <w:rPr>
+          <w:i/>
+          <w:iCs/>
+        </w:rPr>
+        <w:t>None</w:t>
+      </w:r>
+      <w:r>
+        <w:t>) so far, and (temporarily) prints a simple message.</w:t>
       </w:r>
     </w:p>
     <w:p>
@@ -2324,10 +2752,7 @@
         <w:contextualSpacing w:val="0"/>
       </w:pPr>
       <w:r>
-        <w:t xml:space="preserve">A single temporary </w:t>
-      </w:r>
-      <w:r>
-        <w:t>Missile</w:t>
+        <w:t>A single temporary Missile</w:t>
       </w:r>
       <w:r>
         <w:t xml:space="preserve"> appears</w:t>
@@ -2429,10 +2854,7 @@
         <w:t>"draw</w:t>
       </w:r>
       <w:r>
-        <w:t xml:space="preserve"> </w:t>
-      </w:r>
-      <w:r>
-        <w:t>missile</w:t>
+        <w:t xml:space="preserve"> missile</w:t>
       </w:r>
       <w:r>
         <w:t>", temporarily.</w:t>
@@ -2450,19 +2872,98 @@
         <w:contextualSpacing w:val="0"/>
       </w:pPr>
       <w:r>
-        <w:t xml:space="preserve">The </w:t>
-      </w:r>
-      <w:r>
-        <w:t>Missile</w:t>
-      </w:r>
-      <w:r>
-        <w:t xml:space="preserve"> appears on the screen somewhere near the </w:t>
-      </w:r>
-      <w:r>
-        <w:t>bottom</w:t>
-      </w:r>
-      <w:r>
-        <w:t xml:space="preserve"> of the screen.</w:t>
+        <w:t>The Missile appears on the screen somewhere near the bottom of the screen</w:t>
+      </w:r>
+      <w:r>
+        <w:t xml:space="preserve">, drawn as a </w:t>
+      </w:r>
+      <w:r>
+        <w:rPr>
+          <w:i/>
+          <w:iCs/>
+        </w:rPr>
+        <w:t>Rectangle</w:t>
+      </w:r>
+      <w:r>
+        <w:t xml:space="preserve">, with </w:t>
+      </w:r>
+      <w:r>
+        <w:rPr>
+          <w:i/>
+          <w:iCs/>
+        </w:rPr>
+        <w:t>__</w:t>
+      </w:r>
+      <w:proofErr w:type="spellStart"/>
+      <w:r>
+        <w:rPr>
+          <w:i/>
+          <w:iCs/>
+        </w:rPr>
+        <w:t>init</w:t>
+      </w:r>
+      <w:proofErr w:type="spellEnd"/>
+      <w:r>
+        <w:rPr>
+          <w:i/>
+          <w:iCs/>
+        </w:rPr>
+        <w:t>__</w:t>
+      </w:r>
+      <w:r>
+        <w:t xml:space="preserve"> having optional parameters for its </w:t>
+      </w:r>
+      <w:r>
+        <w:rPr>
+          <w:i/>
+          <w:iCs/>
+        </w:rPr>
+        <w:t>x</w:t>
+      </w:r>
+      <w:r>
+        <w:t xml:space="preserve">, </w:t>
+      </w:r>
+      <w:r>
+        <w:rPr>
+          <w:i/>
+          <w:iCs/>
+        </w:rPr>
+        <w:t>y,</w:t>
+      </w:r>
+      <w:r>
+        <w:t xml:space="preserve">  </w:t>
+      </w:r>
+      <w:r>
+        <w:rPr>
+          <w:i/>
+          <w:iCs/>
+        </w:rPr>
+        <w:t>color</w:t>
+      </w:r>
+      <w:r>
+        <w:t xml:space="preserve">, </w:t>
+      </w:r>
+      <w:proofErr w:type="gramStart"/>
+      <w:r>
+        <w:rPr>
+          <w:i/>
+          <w:iCs/>
+        </w:rPr>
+        <w:t>width</w:t>
+      </w:r>
+      <w:proofErr w:type="gramEnd"/>
+      <w:r>
+        <w:t xml:space="preserve"> and </w:t>
+      </w:r>
+      <w:r>
+        <w:rPr>
+          <w:i/>
+          <w:iCs/>
+        </w:rPr>
+        <w:t>height</w:t>
+      </w:r>
+      <w:r>
+        <w:t>.</w:t>
       </w:r>
     </w:p>
     <w:p>
@@ -2503,21 +3004,40 @@
     <w:p>
       <w:pPr>
         <w:spacing w:before="240"/>
-      </w:pPr>
-      <w:r>
-        <w:t xml:space="preserve">Help Person </w:t>
-      </w:r>
-      <w:r>
-        <w:t>1</w:t>
-      </w:r>
-      <w:r>
-        <w:t xml:space="preserve"> (</w:t>
-      </w:r>
-      <w:r>
-        <w:t>Fighter</w:t>
-      </w:r>
-      <w:r>
-        <w:t xml:space="preserve"> class implementor) complete their Stage 5 while doing your own Stage 5:</w:t>
+        <w:rPr>
+          <w:b/>
+          <w:bCs/>
+        </w:rPr>
+      </w:pPr>
+      <w:r>
+        <w:rPr>
+          <w:b/>
+          <w:bCs/>
+        </w:rPr>
+        <w:br w:type="column"/>
+      </w:r>
+      <w:r>
+        <w:rPr>
+          <w:b/>
+          <w:bCs/>
+        </w:rPr>
+        <w:t xml:space="preserve">Help Person 1 (Fighter class implementor) complete their Stage 5 </w:t>
+      </w:r>
+      <w:r>
+        <w:rPr>
+          <w:b/>
+          <w:bCs/>
+          <w:i/>
+          <w:iCs/>
+        </w:rPr>
+        <w:t>while doing your own Stage 5</w:t>
+      </w:r>
+      <w:r>
+        <w:rPr>
+          <w:b/>
+          <w:bCs/>
+        </w:rPr>
+        <w:t>:</w:t>
       </w:r>
     </w:p>
     <w:p>
@@ -2543,7 +3063,31 @@
         <w:t>move</w:t>
       </w:r>
       <w:r>
-        <w:t>, per the Missiles class.</w:t>
+        <w:t xml:space="preserve">, per the </w:t>
+      </w:r>
+      <w:r>
+        <w:rPr>
+          <w:b/>
+          <w:bCs/>
+          <w:i/>
+          <w:iCs/>
+        </w:rPr>
+        <w:t>Missiles</w:t>
+      </w:r>
+      <w:r>
+        <w:t xml:space="preserve"> class</w:t>
+      </w:r>
+      <w:r>
+        <w:t xml:space="preserve"> (not</w:t>
+      </w:r>
+      <w:r>
+        <w:t>e</w:t>
+      </w:r>
+      <w:r>
+        <w:t xml:space="preserve"> plural)</w:t>
+      </w:r>
+      <w:r>
+        <w:t>.</w:t>
       </w:r>
       <w:r>
         <w:t xml:space="preserve">  Sub-stages:</w:t>
@@ -2576,13 +3120,7 @@
         <w:contextualSpacing w:val="0"/>
       </w:pPr>
       <w:r>
-        <w:t xml:space="preserve">Two </w:t>
-      </w:r>
-      <w:r>
-        <w:t xml:space="preserve">temporary </w:t>
-      </w:r>
-      <w:r>
-        <w:t>Missile</w:t>
+        <w:t>Two temporary Missile</w:t>
       </w:r>
       <w:r>
         <w:t xml:space="preserve"> objects</w:t>
@@ -2600,13 +3138,7 @@
       </w:r>
       <w:proofErr w:type="spellEnd"/>
       <w:r>
-        <w:t xml:space="preserve">, </w:t>
-      </w:r>
-      <w:r>
-        <w:t>at different places on the screen</w:t>
-      </w:r>
-      <w:r>
-        <w:t>.  E</w:t>
+        <w:t>, at different places on the screen.  E</w:t>
       </w:r>
       <w:r>
         <w:t xml:space="preserve">ach Missile in the </w:t>
@@ -2648,10 +3180,7 @@
         <w:contextualSpacing w:val="0"/>
       </w:pPr>
       <w:r>
-        <w:t>T</w:t>
-      </w:r>
-      <w:r>
-        <w:t xml:space="preserve">he </w:t>
+        <w:t xml:space="preserve">The </w:t>
       </w:r>
       <w:proofErr w:type="spellStart"/>
       <w:r>
@@ -2669,10 +3198,7 @@
         <w:t xml:space="preserve"> objects are </w:t>
       </w:r>
       <w:r>
-        <w:t>removed</w:t>
-      </w:r>
-      <w:r>
-        <w:t>.  [</w:t>
+        <w:t>removed.  [</w:t>
       </w:r>
       <w:r>
         <w:t>Now t</w:t>
@@ -2699,10 +3225,104 @@
     </w:p>
     <w:p>
       <w:pPr>
+        <w:pStyle w:val="ListParagraph"/>
         <w:spacing w:before="120"/>
-      </w:pPr>
-      <w:r>
-        <w:t>After completing Stage 5, help Person 2 complete their Stage 5.</w:t>
+        <w:contextualSpacing w:val="0"/>
+      </w:pPr>
+    </w:p>
+    <w:p>
+      <w:pPr>
+        <w:spacing w:before="120"/>
+        <w:rPr>
+          <w:b/>
+          <w:bCs/>
+        </w:rPr>
+      </w:pPr>
+      <w:r>
+        <w:rPr>
+          <w:b/>
+          <w:bCs/>
+        </w:rPr>
+        <w:t>After completing Stage 5, help Person</w:t>
+      </w:r>
+      <w:r>
+        <w:rPr>
+          <w:b/>
+          <w:bCs/>
+        </w:rPr>
+        <w:t>s</w:t>
+      </w:r>
+      <w:r>
+        <w:rPr>
+          <w:b/>
+          <w:bCs/>
+        </w:rPr>
+        <w:t xml:space="preserve"> </w:t>
+      </w:r>
+      <w:r>
+        <w:rPr>
+          <w:b/>
+          <w:bCs/>
+        </w:rPr>
+        <w:t>1</w:t>
+      </w:r>
+      <w:r>
+        <w:rPr>
+          <w:b/>
+          <w:bCs/>
+        </w:rPr>
+        <w:t xml:space="preserve"> and </w:t>
+      </w:r>
+      <w:r>
+        <w:rPr>
+          <w:b/>
+          <w:bCs/>
+        </w:rPr>
+        <w:t>2 complete their Stage 5</w:t>
+      </w:r>
+      <w:r>
+        <w:rPr>
+          <w:b/>
+          <w:bCs/>
+        </w:rPr>
+        <w:t xml:space="preserve"> and preceding (if they have not already completed them)</w:t>
+      </w:r>
+      <w:r>
+        <w:rPr>
+          <w:b/>
+          <w:bCs/>
+        </w:rPr>
+        <w:t>.</w:t>
+      </w:r>
+    </w:p>
+    <w:p>
+      <w:pPr>
+        <w:spacing w:before="120"/>
+        <w:rPr>
+          <w:b/>
+          <w:bCs/>
+        </w:rPr>
+      </w:pPr>
+      <w:r>
+        <w:rPr>
+          <w:b/>
+          <w:bCs/>
+        </w:rPr>
+        <w:t>Then</w:t>
+      </w:r>
+      <w:r>
+        <w:rPr>
+          <w:b/>
+          <w:bCs/>
+        </w:rPr>
+        <w:t xml:space="preserve"> do Stage 6 in coordination with Person 2</w:t>
+      </w:r>
+      <w:r>
+        <w:rPr>
+          <w:b/>
+          <w:bCs/>
+        </w:rPr>
+        <w:t>:</w:t>
       </w:r>
     </w:p>
     <w:p>
@@ -2899,14 +3519,30 @@
     <w:p>
       <w:pPr>
         <w:spacing w:before="240"/>
-      </w:pPr>
-      <w:r>
+        <w:rPr>
+          <w:b/>
+          <w:bCs/>
+        </w:rPr>
+      </w:pPr>
+      <w:r>
+        <w:rPr>
+          <w:b/>
+          <w:bCs/>
+        </w:rPr>
         <w:t xml:space="preserve">After completing the above, help teammates </w:t>
       </w:r>
       <w:r>
+        <w:rPr>
+          <w:b/>
+          <w:bCs/>
+        </w:rPr>
         <w:t>complete</w:t>
       </w:r>
       <w:r>
+        <w:rPr>
+          <w:b/>
+          <w:bCs/>
+        </w:rPr>
         <w:t xml:space="preserve"> their work.</w:t>
       </w:r>
     </w:p>

</xml_diff>